<commit_message>
subida de primera aproximacion de la secuencia
</commit_message>
<xml_diff>
--- a/Memoria de migración.docx
+++ b/Memoria de migración.docx
@@ -403,16 +403,14 @@
         </w:rPr>
         <w:t xml:space="preserve">Tras la </w:t>
       </w:r>
-      <w:proofErr w:type="spellStart"/>
-      <w:r>
-        <w:rPr>
-          <w:rFonts w:ascii="Arial" w:eastAsia="Times New Roman" w:hAnsi="Arial" w:cs="Arial"/>
-          <w:color w:val="000000"/>
-          <w:lang w:eastAsia="es-ES"/>
-        </w:rPr>
-        <w:t>seleccion</w:t>
-      </w:r>
-      <w:proofErr w:type="spellEnd"/>
+      <w:r>
+        <w:rPr>
+          <w:rFonts w:ascii="Arial" w:eastAsia="Times New Roman" w:hAnsi="Arial" w:cs="Arial"/>
+          <w:color w:val="000000"/>
+          <w:lang w:eastAsia="es-ES"/>
+        </w:rPr>
+        <w:t>selección</w:t>
+      </w:r>
       <w:r>
         <w:rPr>
           <w:rFonts w:ascii="Arial" w:eastAsia="Times New Roman" w:hAnsi="Arial" w:cs="Arial"/>
@@ -442,7 +440,6 @@
           <w:lang w:eastAsia="es-ES"/>
         </w:rPr>
       </w:pPr>
-      <w:bookmarkStart w:id="0" w:name="_GoBack"/>
       <w:r>
         <w:rPr>
           <w:rFonts w:ascii="Arial" w:eastAsia="Times New Roman" w:hAnsi="Arial" w:cs="Arial"/>
@@ -500,14 +497,12 @@
         </w:drawing>
       </w:r>
     </w:p>
-    <w:bookmarkEnd w:id="0"/>
     <w:p>
       <w:pPr>
         <w:spacing w:after="0" w:line="240" w:lineRule="auto"/>
         <w:rPr>
-          <w:rFonts w:ascii="Times New Roman" w:eastAsia="Times New Roman" w:hAnsi="Times New Roman" w:cs="Times New Roman"/>
-          <w:sz w:val="24"/>
-          <w:szCs w:val="24"/>
+          <w:rFonts w:ascii="Arial" w:eastAsia="Times New Roman" w:hAnsi="Arial" w:cs="Arial"/>
+          <w:color w:val="000000"/>
           <w:lang w:eastAsia="es-ES"/>
         </w:rPr>
       </w:pPr>
@@ -525,7 +520,59 @@
           <w:color w:val="000000"/>
           <w:lang w:eastAsia="es-ES"/>
         </w:rPr>
-        <w:t xml:space="preserve"> todas y logro mi objetivo de borrar algunas </w:t>
+        <w:t xml:space="preserve"> todas y logro mi objetivo de borrar alguna</w:t>
+      </w:r>
+      <w:bookmarkStart w:id="0" w:name="_GoBack"/>
+      <w:bookmarkEnd w:id="0"/>
+      <w:r>
+        <w:rPr>
+          <w:rFonts w:ascii="Arial" w:eastAsia="Times New Roman" w:hAnsi="Arial" w:cs="Arial"/>
+          <w:color w:val="000000"/>
+          <w:lang w:eastAsia="es-ES"/>
+        </w:rPr>
+        <w:t xml:space="preserve">s </w:t>
+      </w:r>
+      <w:r>
+        <w:rPr>
+          <w:rFonts w:ascii="Arial" w:eastAsia="Times New Roman" w:hAnsi="Arial" w:cs="Arial"/>
+          <w:color w:val="000000"/>
+          <w:lang w:eastAsia="es-ES"/>
+        </w:rPr>
+        <w:t>líneas por debajo de la definición DDL de la tabla.</w:t>
+      </w:r>
+    </w:p>
+    <w:p>
+      <w:pPr>
+        <w:spacing w:after="0" w:line="240" w:lineRule="auto"/>
+        <w:rPr>
+          <w:rFonts w:ascii="Arial" w:eastAsia="Times New Roman" w:hAnsi="Arial" w:cs="Arial"/>
+          <w:color w:val="000000"/>
+          <w:lang w:eastAsia="es-ES"/>
+        </w:rPr>
+      </w:pPr>
+      <w:r>
+        <w:rPr>
+          <w:rFonts w:ascii="Arial" w:eastAsia="Times New Roman" w:hAnsi="Arial" w:cs="Arial"/>
+          <w:color w:val="000000"/>
+          <w:lang w:eastAsia="es-ES"/>
+        </w:rPr>
+        <w:t>Después</w:t>
+      </w:r>
+      <w:r>
+        <w:rPr>
+          <w:rFonts w:ascii="Arial" w:eastAsia="Times New Roman" w:hAnsi="Arial" w:cs="Arial"/>
+          <w:color w:val="000000"/>
+          <w:lang w:eastAsia="es-ES"/>
+        </w:rPr>
+        <w:t xml:space="preserve"> de esto lo que hago es </w:t>
+      </w:r>
+      <w:r>
+        <w:rPr>
+          <w:rFonts w:ascii="Arial" w:eastAsia="Times New Roman" w:hAnsi="Arial" w:cs="Arial"/>
+          <w:color w:val="000000"/>
+          <w:lang w:eastAsia="es-ES"/>
+        </w:rPr>
+        <w:t xml:space="preserve">inspeccionar visualmente el código restante para borrar las inserciones de datos. Por lo que tengo el DDL para </w:t>
       </w:r>
       <w:proofErr w:type="spellStart"/>
       <w:r>
@@ -534,9 +581,83 @@
           <w:color w:val="000000"/>
           <w:lang w:eastAsia="es-ES"/>
         </w:rPr>
-        <w:t>lineas</w:t>
+        <w:t>SGBDs</w:t>
       </w:r>
       <w:proofErr w:type="spellEnd"/>
+      <w:r>
+        <w:rPr>
+          <w:rFonts w:ascii="Arial" w:eastAsia="Times New Roman" w:hAnsi="Arial" w:cs="Arial"/>
+          <w:color w:val="000000"/>
+          <w:lang w:eastAsia="es-ES"/>
+        </w:rPr>
+        <w:t xml:space="preserve"> del tipo INODB, el problema sería que no poseo conocimientos acerca de </w:t>
+      </w:r>
+      <w:proofErr w:type="spellStart"/>
+      <w:r>
+        <w:rPr>
+          <w:rFonts w:ascii="Arial" w:eastAsia="Times New Roman" w:hAnsi="Arial" w:cs="Arial"/>
+          <w:color w:val="000000"/>
+          <w:lang w:eastAsia="es-ES"/>
+        </w:rPr>
+        <w:t>inodb</w:t>
+      </w:r>
+      <w:proofErr w:type="spellEnd"/>
+      <w:r>
+        <w:rPr>
+          <w:rFonts w:ascii="Arial" w:eastAsia="Times New Roman" w:hAnsi="Arial" w:cs="Arial"/>
+          <w:color w:val="000000"/>
+          <w:lang w:eastAsia="es-ES"/>
+        </w:rPr>
+        <w:t xml:space="preserve"> luego me veo forzado a migrar la base de datos a </w:t>
+      </w:r>
+      <w:proofErr w:type="spellStart"/>
+      <w:r>
+        <w:rPr>
+          <w:rFonts w:ascii="Arial" w:eastAsia="Times New Roman" w:hAnsi="Arial" w:cs="Arial"/>
+          <w:color w:val="000000"/>
+          <w:lang w:eastAsia="es-ES"/>
+        </w:rPr>
+        <w:t>postgreSQL</w:t>
+      </w:r>
+      <w:proofErr w:type="spellEnd"/>
+      <w:r>
+        <w:rPr>
+          <w:rFonts w:ascii="Arial" w:eastAsia="Times New Roman" w:hAnsi="Arial" w:cs="Arial"/>
+          <w:color w:val="000000"/>
+          <w:lang w:eastAsia="es-ES"/>
+        </w:rPr>
+        <w:t>.</w:t>
+      </w:r>
+    </w:p>
+    <w:p>
+      <w:pPr>
+        <w:spacing w:after="0" w:line="240" w:lineRule="auto"/>
+        <w:rPr>
+          <w:rFonts w:ascii="Arial" w:eastAsia="Times New Roman" w:hAnsi="Arial" w:cs="Arial"/>
+          <w:color w:val="000000"/>
+          <w:lang w:eastAsia="es-ES"/>
+        </w:rPr>
+      </w:pPr>
+    </w:p>
+    <w:p>
+      <w:pPr>
+        <w:spacing w:after="0" w:line="240" w:lineRule="auto"/>
+        <w:rPr>
+          <w:rFonts w:ascii="Arial" w:eastAsia="Times New Roman" w:hAnsi="Arial" w:cs="Arial"/>
+          <w:color w:val="000000"/>
+          <w:lang w:eastAsia="es-ES"/>
+        </w:rPr>
+      </w:pPr>
+    </w:p>
+    <w:p>
+      <w:pPr>
+        <w:spacing w:after="0" w:line="240" w:lineRule="auto"/>
+        <w:rPr>
+          <w:rFonts w:ascii="Arial" w:eastAsia="Times New Roman" w:hAnsi="Arial" w:cs="Arial"/>
+          <w:color w:val="000000"/>
+          <w:lang w:eastAsia="es-ES"/>
+        </w:rPr>
+      </w:pPr>
     </w:p>
     <w:p/>
     <w:sectPr>
@@ -1458,7 +1579,7 @@
 </file>
 
 <file path=customXml/itemProps1.xml><?xml version="1.0" encoding="utf-8"?>
-<ds:datastoreItem xmlns:ds="http://schemas.openxmlformats.org/officeDocument/2006/customXml" ds:itemID="{CB4A5886-58A1-45B8-BA31-BEFB2FC2A662}">
+<ds:datastoreItem xmlns:ds="http://schemas.openxmlformats.org/officeDocument/2006/customXml" ds:itemID="{FB92DAAE-B63D-4CF0-A21B-C533B7F9A5B0}">
   <ds:schemaRefs>
     <ds:schemaRef ds:uri="http://schemas.openxmlformats.org/officeDocument/2006/bibliography"/>
   </ds:schemaRefs>

</xml_diff>